<commit_message>
Documentation updated - Teachers invited to jira
</commit_message>
<xml_diff>
--- a/Documentation/Word Docs/Project Plan Process.docx
+++ b/Documentation/Word Docs/Project Plan Process.docx
@@ -208,6 +208,9 @@
     <w:p>
       <w:pPr>
         <w:rPr>
+          <w:color w:val="A6A6A6" w:themeColor="background1" w:themeShade="A6"/>
+          <w:sz w:val="22"/>
+          <w:szCs w:val="22"/>
           <w:lang w:val="en-US"/>
         </w:rPr>
       </w:pPr>
@@ -217,6 +220,31 @@
         </w:rPr>
         <w:t>Jira link:</w:t>
       </w:r>
+      <w:r>
+        <w:rPr>
+          <w:lang w:val="en-US"/>
+        </w:rPr>
+        <w:t xml:space="preserve"> </w:t>
+      </w:r>
+      <w:r>
+        <w:rPr>
+          <w:color w:val="A6A6A6" w:themeColor="background1" w:themeShade="A6"/>
+          <w:sz w:val="22"/>
+          <w:szCs w:val="22"/>
+          <w:lang w:val="en-US"/>
+        </w:rPr>
+        <w:t>(invitations are sent to all the teachers involved)</w:t>
+      </w:r>
+    </w:p>
+    <w:p>
+      <w:pPr>
+        <w:rPr>
+          <w:color w:val="A6A6A6" w:themeColor="background1" w:themeShade="A6"/>
+          <w:sz w:val="22"/>
+          <w:szCs w:val="22"/>
+          <w:lang w:val="en-US"/>
+        </w:rPr>
+      </w:pPr>
     </w:p>
     <w:p>
       <w:pPr>

</xml_diff>